<commit_message>
categorical encoding and binary encoding done
</commit_message>
<xml_diff>
--- a/report_penguin_eda_predictive_model.docx
+++ b/report_penguin_eda_predictive_model.docx
@@ -1875,6 +1875,149 @@
           <w:szCs w:val="24"/>
         </w:rPr>
         <w:t>Every feature shows bimodal distinction that suggests two different groups/species. The data looks well distributed with no extreme outliers. The boxplots reinforce the outputs of no existing outliers.</w:t>
+      </w:r>
+    </w:p>
+    <w:p>
+      <w:pPr>
+        <w:spacing w:line="240" w:lineRule="auto"/>
+        <w:rPr>
+          <w:rFonts w:ascii="Times New Roman" w:hAnsi="Times New Roman" w:cs="Times New Roman"/>
+          <w:sz w:val="24"/>
+          <w:szCs w:val="24"/>
+        </w:rPr>
+      </w:pPr>
+    </w:p>
+    <w:p>
+      <w:pPr>
+        <w:spacing w:line="240" w:lineRule="auto"/>
+        <w:rPr>
+          <w:rFonts w:ascii="Times New Roman" w:hAnsi="Times New Roman" w:cs="Times New Roman"/>
+          <w:sz w:val="24"/>
+          <w:szCs w:val="24"/>
+        </w:rPr>
+      </w:pPr>
+    </w:p>
+    <w:p>
+      <w:pPr>
+        <w:spacing w:line="240" w:lineRule="auto"/>
+        <w:rPr>
+          <w:rFonts w:ascii="Times New Roman" w:hAnsi="Times New Roman" w:cs="Times New Roman"/>
+          <w:sz w:val="24"/>
+          <w:szCs w:val="24"/>
+        </w:rPr>
+      </w:pPr>
+    </w:p>
+    <w:p>
+      <w:pPr>
+        <w:spacing w:line="240" w:lineRule="auto"/>
+        <w:rPr>
+          <w:rFonts w:ascii="Times New Roman" w:hAnsi="Times New Roman" w:cs="Times New Roman"/>
+          <w:sz w:val="24"/>
+          <w:szCs w:val="24"/>
+        </w:rPr>
+      </w:pPr>
+      <w:r>
+        <w:rPr>
+          <w:rFonts w:ascii="Times New Roman" w:hAnsi="Times New Roman" w:cs="Times New Roman"/>
+          <w:b/>
+          <w:bCs/>
+          <w:sz w:val="24"/>
+          <w:szCs w:val="24"/>
+        </w:rPr>
+        <w:lastRenderedPageBreak/>
+        <w:t>Missing samples identification:</w:t>
+      </w:r>
+    </w:p>
+    <w:p>
+      <w:pPr>
+        <w:spacing w:line="240" w:lineRule="auto"/>
+        <w:jc w:val="center"/>
+        <w:rPr>
+          <w:rFonts w:ascii="Times New Roman" w:hAnsi="Times New Roman" w:cs="Times New Roman"/>
+          <w:sz w:val="24"/>
+          <w:szCs w:val="24"/>
+        </w:rPr>
+      </w:pPr>
+      <w:r>
+        <w:rPr>
+          <w:rFonts w:ascii="Times New Roman" w:hAnsi="Times New Roman" w:cs="Times New Roman"/>
+          <w:sz w:val="24"/>
+          <w:szCs w:val="24"/>
+        </w:rPr>
+        <w:drawing>
+          <wp:inline distT="0" distB="0" distL="0" distR="0" wp14:anchorId="64B946D7" wp14:editId="63EF776D">
+            <wp:extent cx="2876550" cy="789357"/>
+            <wp:effectExtent l="0" t="0" r="0" b="0"/>
+            <wp:docPr id="1881113280" name="Picture 1"/>
+            <wp:cNvGraphicFramePr>
+              <a:graphicFrameLocks xmlns:a="http://schemas.openxmlformats.org/drawingml/2006/main" noChangeAspect="1"/>
+            </wp:cNvGraphicFramePr>
+            <a:graphic xmlns:a="http://schemas.openxmlformats.org/drawingml/2006/main">
+              <a:graphicData uri="http://schemas.openxmlformats.org/drawingml/2006/picture">
+                <pic:pic xmlns:pic="http://schemas.openxmlformats.org/drawingml/2006/picture">
+                  <pic:nvPicPr>
+                    <pic:cNvPr id="1881113280" name=""/>
+                    <pic:cNvPicPr/>
+                  </pic:nvPicPr>
+                  <pic:blipFill>
+                    <a:blip r:embed="rId22"/>
+                    <a:stretch>
+                      <a:fillRect/>
+                    </a:stretch>
+                  </pic:blipFill>
+                  <pic:spPr>
+                    <a:xfrm>
+                      <a:off x="0" y="0"/>
+                      <a:ext cx="2940819" cy="806993"/>
+                    </a:xfrm>
+                    <a:prstGeom prst="rect">
+                      <a:avLst/>
+                    </a:prstGeom>
+                  </pic:spPr>
+                </pic:pic>
+              </a:graphicData>
+            </a:graphic>
+          </wp:inline>
+        </w:drawing>
+      </w:r>
+    </w:p>
+    <w:p>
+      <w:pPr>
+        <w:spacing w:line="240" w:lineRule="auto"/>
+        <w:rPr>
+          <w:rFonts w:ascii="Times New Roman" w:hAnsi="Times New Roman" w:cs="Times New Roman"/>
+          <w:sz w:val="24"/>
+          <w:szCs w:val="24"/>
+        </w:rPr>
+      </w:pPr>
+    </w:p>
+    <w:p>
+      <w:pPr>
+        <w:spacing w:line="240" w:lineRule="auto"/>
+        <w:rPr>
+          <w:rFonts w:ascii="Times New Roman" w:hAnsi="Times New Roman" w:cs="Times New Roman"/>
+          <w:sz w:val="24"/>
+          <w:szCs w:val="24"/>
+        </w:rPr>
+      </w:pPr>
+      <w:r>
+        <w:rPr>
+          <w:rFonts w:ascii="Times New Roman" w:hAnsi="Times New Roman" w:cs="Times New Roman"/>
+          <w:b/>
+          <w:bCs/>
+          <w:sz w:val="24"/>
+          <w:szCs w:val="24"/>
+        </w:rPr>
+        <w:t>Conclusion:</w:t>
+      </w:r>
+      <w:r>
+        <w:rPr>
+          <w:rFonts w:ascii="Times New Roman" w:hAnsi="Times New Roman" w:cs="Times New Roman"/>
+          <w:sz w:val="24"/>
+          <w:szCs w:val="24"/>
+        </w:rPr>
+        <w:br/>
+        <w:t xml:space="preserve">All the rows with more than 2 missing samples were removed as imputing them will distort the quality of the dataset, but the rows with 2 or less samples missing were imputed </w:t>
       </w:r>
     </w:p>
     <w:sectPr>

</xml_diff>

<commit_message>
model finzalization and report completion
</commit_message>
<xml_diff>
--- a/report_penguin_eda_predictive_model.docx
+++ b/report_penguin_eda_predictive_model.docx
@@ -7,6 +7,9 @@
         <w:jc w:val="center"/>
       </w:pPr>
       <w:r>
+        <w:rPr>
+          <w:noProof/>
+        </w:rPr>
         <w:drawing>
           <wp:inline distT="0" distB="0" distL="0" distR="0" wp14:anchorId="4335CE37" wp14:editId="769AF4A4">
             <wp:extent cx="4324350" cy="1476375"/>
@@ -466,6 +469,7 @@
           <w:rFonts w:ascii="Times New Roman" w:hAnsi="Times New Roman" w:cs="Times New Roman"/>
           <w:b/>
           <w:bCs/>
+          <w:noProof/>
           <w:sz w:val="24"/>
           <w:szCs w:val="24"/>
         </w:rPr>
@@ -557,6 +561,7 @@
           <w:rFonts w:ascii="Times New Roman" w:hAnsi="Times New Roman" w:cs="Times New Roman"/>
           <w:b/>
           <w:bCs/>
+          <w:noProof/>
           <w:sz w:val="24"/>
           <w:szCs w:val="24"/>
         </w:rPr>
@@ -648,6 +653,7 @@
           <w:rFonts w:ascii="Times New Roman" w:hAnsi="Times New Roman" w:cs="Times New Roman"/>
           <w:b/>
           <w:bCs/>
+          <w:noProof/>
           <w:sz w:val="24"/>
           <w:szCs w:val="24"/>
         </w:rPr>
@@ -739,6 +745,7 @@
           <w:rFonts w:ascii="Times New Roman" w:hAnsi="Times New Roman" w:cs="Times New Roman"/>
           <w:b/>
           <w:bCs/>
+          <w:noProof/>
           <w:sz w:val="24"/>
           <w:szCs w:val="24"/>
         </w:rPr>
@@ -830,6 +837,7 @@
           <w:rFonts w:ascii="Times New Roman" w:hAnsi="Times New Roman" w:cs="Times New Roman"/>
           <w:b/>
           <w:bCs/>
+          <w:noProof/>
           <w:sz w:val="24"/>
           <w:szCs w:val="24"/>
         </w:rPr>
@@ -900,47 +908,7 @@
           <w:sz w:val="24"/>
           <w:szCs w:val="24"/>
         </w:rPr>
-        <w:t xml:space="preserve">, </w:t>
-      </w:r>
-      <w:r>
-        <w:rPr>
-          <w:rFonts w:ascii="Times New Roman" w:hAnsi="Times New Roman" w:cs="Times New Roman"/>
-          <w:b/>
-          <w:bCs/>
-          <w:sz w:val="24"/>
-          <w:szCs w:val="24"/>
-        </w:rPr>
-        <w:t>‘island’</w:t>
-      </w:r>
-      <w:r>
-        <w:rPr>
-          <w:rFonts w:ascii="Times New Roman" w:hAnsi="Times New Roman" w:cs="Times New Roman"/>
-          <w:b/>
-          <w:bCs/>
-          <w:sz w:val="24"/>
-          <w:szCs w:val="24"/>
-        </w:rPr>
-        <w:t xml:space="preserve"> and </w:t>
-      </w:r>
-      <w:r>
-        <w:rPr>
-          <w:rFonts w:ascii="Times New Roman" w:hAnsi="Times New Roman" w:cs="Times New Roman"/>
-          <w:b/>
-          <w:bCs/>
-          <w:sz w:val="24"/>
-          <w:szCs w:val="24"/>
-        </w:rPr>
-        <w:t>‘species’</w:t>
-      </w:r>
-      <w:r>
-        <w:rPr>
-          <w:rFonts w:ascii="Times New Roman" w:hAnsi="Times New Roman" w:cs="Times New Roman"/>
-          <w:b/>
-          <w:bCs/>
-          <w:sz w:val="24"/>
-          <w:szCs w:val="24"/>
-        </w:rPr>
-        <w:t xml:space="preserve"> </w:t>
+        <w:t xml:space="preserve">, ‘island’ and ‘species’ </w:t>
       </w:r>
       <w:r>
         <w:rPr>
@@ -970,6 +938,7 @@
           <w:rFonts w:ascii="Times New Roman" w:hAnsi="Times New Roman" w:cs="Times New Roman"/>
           <w:b/>
           <w:bCs/>
+          <w:noProof/>
           <w:sz w:val="24"/>
           <w:szCs w:val="24"/>
         </w:rPr>
@@ -1024,6 +993,7 @@
           <w:rFonts w:ascii="Times New Roman" w:hAnsi="Times New Roman" w:cs="Times New Roman"/>
           <w:b/>
           <w:bCs/>
+          <w:noProof/>
           <w:sz w:val="24"/>
           <w:szCs w:val="24"/>
         </w:rPr>
@@ -1078,6 +1048,7 @@
           <w:rFonts w:ascii="Times New Roman" w:hAnsi="Times New Roman" w:cs="Times New Roman"/>
           <w:b/>
           <w:bCs/>
+          <w:noProof/>
           <w:sz w:val="24"/>
           <w:szCs w:val="24"/>
         </w:rPr>
@@ -1189,6 +1160,7 @@
           <w:rFonts w:ascii="Times New Roman" w:hAnsi="Times New Roman" w:cs="Times New Roman"/>
           <w:b/>
           <w:bCs/>
+          <w:noProof/>
           <w:sz w:val="24"/>
           <w:szCs w:val="24"/>
         </w:rPr>
@@ -1233,6 +1205,7 @@
           <w:rFonts w:ascii="Times New Roman" w:hAnsi="Times New Roman" w:cs="Times New Roman"/>
           <w:b/>
           <w:bCs/>
+          <w:noProof/>
           <w:sz w:val="24"/>
           <w:szCs w:val="24"/>
         </w:rPr>
@@ -1391,6 +1364,7 @@
       <w:r>
         <w:rPr>
           <w:rFonts w:ascii="Times New Roman" w:hAnsi="Times New Roman" w:cs="Times New Roman"/>
+          <w:noProof/>
           <w:sz w:val="24"/>
           <w:szCs w:val="24"/>
         </w:rPr>
@@ -1433,6 +1407,7 @@
       <w:r>
         <w:rPr>
           <w:rFonts w:ascii="Times New Roman" w:hAnsi="Times New Roman" w:cs="Times New Roman"/>
+          <w:noProof/>
           <w:sz w:val="24"/>
           <w:szCs w:val="24"/>
         </w:rPr>
@@ -1475,6 +1450,7 @@
       <w:r>
         <w:rPr>
           <w:rFonts w:ascii="Times New Roman" w:hAnsi="Times New Roman" w:cs="Times New Roman"/>
+          <w:noProof/>
           <w:sz w:val="24"/>
           <w:szCs w:val="24"/>
         </w:rPr>
@@ -1662,6 +1638,7 @@
       <w:r>
         <w:rPr>
           <w:rFonts w:ascii="Times New Roman" w:hAnsi="Times New Roman" w:cs="Times New Roman"/>
+          <w:noProof/>
           <w:sz w:val="24"/>
           <w:szCs w:val="24"/>
         </w:rPr>
@@ -1715,6 +1692,7 @@
       <w:r>
         <w:rPr>
           <w:rFonts w:ascii="Times New Roman" w:hAnsi="Times New Roman" w:cs="Times New Roman"/>
+          <w:noProof/>
           <w:sz w:val="24"/>
           <w:szCs w:val="24"/>
         </w:rPr>
@@ -1757,6 +1735,7 @@
       <w:r>
         <w:rPr>
           <w:rFonts w:ascii="Times New Roman" w:hAnsi="Times New Roman" w:cs="Times New Roman"/>
+          <w:noProof/>
           <w:sz w:val="24"/>
           <w:szCs w:val="24"/>
         </w:rPr>
@@ -1799,6 +1778,7 @@
       <w:r>
         <w:rPr>
           <w:rFonts w:ascii="Times New Roman" w:hAnsi="Times New Roman" w:cs="Times New Roman"/>
+          <w:noProof/>
           <w:sz w:val="24"/>
           <w:szCs w:val="24"/>
         </w:rPr>
@@ -1941,6 +1921,7 @@
       <w:r>
         <w:rPr>
           <w:rFonts w:ascii="Times New Roman" w:hAnsi="Times New Roman" w:cs="Times New Roman"/>
+          <w:noProof/>
           <w:sz w:val="24"/>
           <w:szCs w:val="24"/>
         </w:rPr>
@@ -2017,7 +1998,683 @@
           <w:szCs w:val="24"/>
         </w:rPr>
         <w:br/>
-        <w:t xml:space="preserve">All the rows with more than 2 missing samples were removed as imputing them will distort the quality of the dataset, but the rows with 2 or less samples missing were imputed </w:t>
+        <w:t>All the rows with more than 2 missing samples were removed as imputing them will distort the quality of the dataset, but the rows with 2 or less samples missing were imputed</w:t>
+      </w:r>
+      <w:r>
+        <w:rPr>
+          <w:rFonts w:ascii="Times New Roman" w:hAnsi="Times New Roman" w:cs="Times New Roman"/>
+          <w:sz w:val="24"/>
+          <w:szCs w:val="24"/>
+        </w:rPr>
+        <w:t>.</w:t>
+      </w:r>
+    </w:p>
+    <w:p>
+      <w:pPr>
+        <w:spacing w:line="240" w:lineRule="auto"/>
+        <w:rPr>
+          <w:rFonts w:ascii="Times New Roman" w:hAnsi="Times New Roman" w:cs="Times New Roman"/>
+          <w:sz w:val="24"/>
+          <w:szCs w:val="24"/>
+        </w:rPr>
+      </w:pPr>
+    </w:p>
+    <w:p>
+      <w:pPr>
+        <w:spacing w:line="240" w:lineRule="auto"/>
+        <w:rPr>
+          <w:rFonts w:ascii="Times New Roman" w:hAnsi="Times New Roman" w:cs="Times New Roman"/>
+          <w:sz w:val="24"/>
+          <w:szCs w:val="24"/>
+        </w:rPr>
+      </w:pPr>
+      <w:r>
+        <w:rPr>
+          <w:rFonts w:ascii="Times New Roman" w:hAnsi="Times New Roman" w:cs="Times New Roman"/>
+          <w:b/>
+          <w:bCs/>
+          <w:sz w:val="24"/>
+          <w:szCs w:val="24"/>
+        </w:rPr>
+        <w:t>Encoding:</w:t>
+      </w:r>
+    </w:p>
+    <w:p>
+      <w:pPr>
+        <w:spacing w:line="240" w:lineRule="auto"/>
+        <w:jc w:val="center"/>
+        <w:rPr>
+          <w:rFonts w:ascii="Times New Roman" w:hAnsi="Times New Roman" w:cs="Times New Roman"/>
+          <w:sz w:val="24"/>
+          <w:szCs w:val="24"/>
+        </w:rPr>
+      </w:pPr>
+      <w:r>
+        <w:rPr>
+          <w:rFonts w:ascii="Times New Roman" w:hAnsi="Times New Roman" w:cs="Times New Roman"/>
+          <w:sz w:val="24"/>
+          <w:szCs w:val="24"/>
+        </w:rPr>
+        <w:drawing>
+          <wp:inline distT="0" distB="0" distL="0" distR="0" wp14:anchorId="2B3C2739" wp14:editId="19EB1780">
+            <wp:extent cx="2533650" cy="534025"/>
+            <wp:effectExtent l="0" t="0" r="0" b="0"/>
+            <wp:docPr id="293214724" name="Picture 1"/>
+            <wp:cNvGraphicFramePr>
+              <a:graphicFrameLocks xmlns:a="http://schemas.openxmlformats.org/drawingml/2006/main" noChangeAspect="1"/>
+            </wp:cNvGraphicFramePr>
+            <a:graphic xmlns:a="http://schemas.openxmlformats.org/drawingml/2006/main">
+              <a:graphicData uri="http://schemas.openxmlformats.org/drawingml/2006/picture">
+                <pic:pic xmlns:pic="http://schemas.openxmlformats.org/drawingml/2006/picture">
+                  <pic:nvPicPr>
+                    <pic:cNvPr id="293214724" name=""/>
+                    <pic:cNvPicPr/>
+                  </pic:nvPicPr>
+                  <pic:blipFill>
+                    <a:blip r:embed="rId23"/>
+                    <a:stretch>
+                      <a:fillRect/>
+                    </a:stretch>
+                  </pic:blipFill>
+                  <pic:spPr>
+                    <a:xfrm>
+                      <a:off x="0" y="0"/>
+                      <a:ext cx="2546185" cy="536667"/>
+                    </a:xfrm>
+                    <a:prstGeom prst="rect">
+                      <a:avLst/>
+                    </a:prstGeom>
+                  </pic:spPr>
+                </pic:pic>
+              </a:graphicData>
+            </a:graphic>
+          </wp:inline>
+        </w:drawing>
+      </w:r>
+      <w:r>
+        <w:rPr>
+          <w:rFonts w:ascii="Times New Roman" w:hAnsi="Times New Roman" w:cs="Times New Roman"/>
+          <w:sz w:val="24"/>
+          <w:szCs w:val="24"/>
+        </w:rPr>
+        <w:drawing>
+          <wp:inline distT="0" distB="0" distL="0" distR="0" wp14:anchorId="7EB92660" wp14:editId="12365F63">
+            <wp:extent cx="1866900" cy="535221"/>
+            <wp:effectExtent l="0" t="0" r="0" b="0"/>
+            <wp:docPr id="575451355" name="Picture 1"/>
+            <wp:cNvGraphicFramePr>
+              <a:graphicFrameLocks xmlns:a="http://schemas.openxmlformats.org/drawingml/2006/main" noChangeAspect="1"/>
+            </wp:cNvGraphicFramePr>
+            <a:graphic xmlns:a="http://schemas.openxmlformats.org/drawingml/2006/main">
+              <a:graphicData uri="http://schemas.openxmlformats.org/drawingml/2006/picture">
+                <pic:pic xmlns:pic="http://schemas.openxmlformats.org/drawingml/2006/picture">
+                  <pic:nvPicPr>
+                    <pic:cNvPr id="575451355" name=""/>
+                    <pic:cNvPicPr/>
+                  </pic:nvPicPr>
+                  <pic:blipFill>
+                    <a:blip r:embed="rId24"/>
+                    <a:stretch>
+                      <a:fillRect/>
+                    </a:stretch>
+                  </pic:blipFill>
+                  <pic:spPr>
+                    <a:xfrm>
+                      <a:off x="0" y="0"/>
+                      <a:ext cx="1887983" cy="541265"/>
+                    </a:xfrm>
+                    <a:prstGeom prst="rect">
+                      <a:avLst/>
+                    </a:prstGeom>
+                  </pic:spPr>
+                </pic:pic>
+              </a:graphicData>
+            </a:graphic>
+          </wp:inline>
+        </w:drawing>
+      </w:r>
+      <w:r>
+        <w:rPr>
+          <w:rFonts w:ascii="Times New Roman" w:hAnsi="Times New Roman" w:cs="Times New Roman"/>
+          <w:sz w:val="24"/>
+          <w:szCs w:val="24"/>
+        </w:rPr>
+        <w:drawing>
+          <wp:inline distT="0" distB="0" distL="0" distR="0" wp14:anchorId="6981779C" wp14:editId="40AE84B1">
+            <wp:extent cx="4438648" cy="561516"/>
+            <wp:effectExtent l="0" t="0" r="635" b="0"/>
+            <wp:docPr id="214810114" name="Picture 1"/>
+            <wp:cNvGraphicFramePr>
+              <a:graphicFrameLocks xmlns:a="http://schemas.openxmlformats.org/drawingml/2006/main" noChangeAspect="1"/>
+            </wp:cNvGraphicFramePr>
+            <a:graphic xmlns:a="http://schemas.openxmlformats.org/drawingml/2006/main">
+              <a:graphicData uri="http://schemas.openxmlformats.org/drawingml/2006/picture">
+                <pic:pic xmlns:pic="http://schemas.openxmlformats.org/drawingml/2006/picture">
+                  <pic:nvPicPr>
+                    <pic:cNvPr id="214810114" name=""/>
+                    <pic:cNvPicPr/>
+                  </pic:nvPicPr>
+                  <pic:blipFill>
+                    <a:blip r:embed="rId25"/>
+                    <a:stretch>
+                      <a:fillRect/>
+                    </a:stretch>
+                  </pic:blipFill>
+                  <pic:spPr>
+                    <a:xfrm>
+                      <a:off x="0" y="0"/>
+                      <a:ext cx="4550812" cy="575705"/>
+                    </a:xfrm>
+                    <a:prstGeom prst="rect">
+                      <a:avLst/>
+                    </a:prstGeom>
+                  </pic:spPr>
+                </pic:pic>
+              </a:graphicData>
+            </a:graphic>
+          </wp:inline>
+        </w:drawing>
+      </w:r>
+    </w:p>
+    <w:p>
+      <w:pPr>
+        <w:spacing w:line="240" w:lineRule="auto"/>
+        <w:rPr>
+          <w:rFonts w:ascii="Times New Roman" w:hAnsi="Times New Roman" w:cs="Times New Roman"/>
+          <w:sz w:val="24"/>
+          <w:szCs w:val="24"/>
+        </w:rPr>
+      </w:pPr>
+      <w:r>
+        <w:rPr>
+          <w:rFonts w:ascii="Times New Roman" w:hAnsi="Times New Roman" w:cs="Times New Roman"/>
+          <w:sz w:val="24"/>
+          <w:szCs w:val="24"/>
+        </w:rPr>
+        <w:t xml:space="preserve">Preparation for </w:t>
+      </w:r>
+      <w:r>
+        <w:rPr>
+          <w:rFonts w:ascii="Times New Roman" w:hAnsi="Times New Roman" w:cs="Times New Roman"/>
+          <w:sz w:val="24"/>
+          <w:szCs w:val="24"/>
+        </w:rPr>
+        <w:t>down streaming</w:t>
+      </w:r>
+      <w:r>
+        <w:rPr>
+          <w:rFonts w:ascii="Times New Roman" w:hAnsi="Times New Roman" w:cs="Times New Roman"/>
+          <w:sz w:val="24"/>
+          <w:szCs w:val="24"/>
+        </w:rPr>
+        <w:t xml:space="preserve"> data into the KNN, categorical encoding was applied for the species feature, binary encoding was done for the sex feature as well as one hot encoding for the island feature.</w:t>
+      </w:r>
+    </w:p>
+    <w:p>
+      <w:pPr>
+        <w:spacing w:line="240" w:lineRule="auto"/>
+        <w:rPr>
+          <w:rFonts w:ascii="Times New Roman" w:hAnsi="Times New Roman" w:cs="Times New Roman"/>
+          <w:sz w:val="24"/>
+          <w:szCs w:val="24"/>
+        </w:rPr>
+      </w:pPr>
+    </w:p>
+    <w:p>
+      <w:pPr>
+        <w:spacing w:line="240" w:lineRule="auto"/>
+        <w:rPr>
+          <w:rFonts w:ascii="Times New Roman" w:hAnsi="Times New Roman" w:cs="Times New Roman"/>
+          <w:b/>
+          <w:bCs/>
+          <w:sz w:val="24"/>
+          <w:szCs w:val="24"/>
+        </w:rPr>
+      </w:pPr>
+      <w:r>
+        <w:rPr>
+          <w:rFonts w:ascii="Times New Roman" w:hAnsi="Times New Roman" w:cs="Times New Roman"/>
+          <w:b/>
+          <w:bCs/>
+          <w:sz w:val="24"/>
+          <w:szCs w:val="24"/>
+        </w:rPr>
+        <w:t>Data splitting</w:t>
+      </w:r>
+    </w:p>
+    <w:p>
+      <w:pPr>
+        <w:spacing w:line="240" w:lineRule="auto"/>
+        <w:jc w:val="center"/>
+        <w:rPr>
+          <w:rFonts w:ascii="Times New Roman" w:hAnsi="Times New Roman" w:cs="Times New Roman"/>
+          <w:sz w:val="24"/>
+          <w:szCs w:val="24"/>
+        </w:rPr>
+      </w:pPr>
+      <w:r>
+        <w:rPr>
+          <w:rFonts w:ascii="Times New Roman" w:hAnsi="Times New Roman" w:cs="Times New Roman"/>
+          <w:sz w:val="24"/>
+          <w:szCs w:val="24"/>
+        </w:rPr>
+        <w:drawing>
+          <wp:inline distT="0" distB="0" distL="0" distR="0" wp14:anchorId="654A6BF6" wp14:editId="2F2BA016">
+            <wp:extent cx="2153285" cy="1148023"/>
+            <wp:effectExtent l="0" t="0" r="0" b="0"/>
+            <wp:docPr id="472828022" name="Picture 1"/>
+            <wp:cNvGraphicFramePr>
+              <a:graphicFrameLocks xmlns:a="http://schemas.openxmlformats.org/drawingml/2006/main" noChangeAspect="1"/>
+            </wp:cNvGraphicFramePr>
+            <a:graphic xmlns:a="http://schemas.openxmlformats.org/drawingml/2006/main">
+              <a:graphicData uri="http://schemas.openxmlformats.org/drawingml/2006/picture">
+                <pic:pic xmlns:pic="http://schemas.openxmlformats.org/drawingml/2006/picture">
+                  <pic:nvPicPr>
+                    <pic:cNvPr id="472828022" name=""/>
+                    <pic:cNvPicPr/>
+                  </pic:nvPicPr>
+                  <pic:blipFill>
+                    <a:blip r:embed="rId26"/>
+                    <a:stretch>
+                      <a:fillRect/>
+                    </a:stretch>
+                  </pic:blipFill>
+                  <pic:spPr>
+                    <a:xfrm>
+                      <a:off x="0" y="0"/>
+                      <a:ext cx="2173595" cy="1158851"/>
+                    </a:xfrm>
+                    <a:prstGeom prst="rect">
+                      <a:avLst/>
+                    </a:prstGeom>
+                  </pic:spPr>
+                </pic:pic>
+              </a:graphicData>
+            </a:graphic>
+          </wp:inline>
+        </w:drawing>
+      </w:r>
+    </w:p>
+    <w:p>
+      <w:pPr>
+        <w:spacing w:line="240" w:lineRule="auto"/>
+        <w:rPr>
+          <w:rFonts w:ascii="Times New Roman" w:hAnsi="Times New Roman" w:cs="Times New Roman"/>
+          <w:sz w:val="24"/>
+          <w:szCs w:val="24"/>
+        </w:rPr>
+      </w:pPr>
+      <w:r>
+        <w:rPr>
+          <w:rFonts w:ascii="Times New Roman" w:hAnsi="Times New Roman" w:cs="Times New Roman"/>
+          <w:sz w:val="24"/>
+          <w:szCs w:val="24"/>
+        </w:rPr>
+        <w:t>The data was split into: 80% for training and 20% for testing</w:t>
+      </w:r>
+      <w:r>
+        <w:rPr>
+          <w:rFonts w:ascii="Times New Roman" w:hAnsi="Times New Roman" w:cs="Times New Roman"/>
+          <w:sz w:val="24"/>
+          <w:szCs w:val="24"/>
+        </w:rPr>
+        <w:t xml:space="preserve">. This split proved to provide the best accuracy of the model. </w:t>
+      </w:r>
+    </w:p>
+    <w:p>
+      <w:pPr>
+        <w:rPr>
+          <w:rFonts w:ascii="Times New Roman" w:hAnsi="Times New Roman" w:cs="Times New Roman"/>
+          <w:sz w:val="24"/>
+          <w:szCs w:val="24"/>
+        </w:rPr>
+      </w:pPr>
+      <w:r>
+        <w:rPr>
+          <w:rFonts w:ascii="Times New Roman" w:hAnsi="Times New Roman" w:cs="Times New Roman"/>
+          <w:sz w:val="24"/>
+          <w:szCs w:val="24"/>
+        </w:rPr>
+        <w:br w:type="page"/>
+      </w:r>
+    </w:p>
+    <w:p>
+      <w:pPr>
+        <w:spacing w:line="240" w:lineRule="auto"/>
+        <w:jc w:val="center"/>
+        <w:rPr>
+          <w:rFonts w:ascii="Times New Roman" w:hAnsi="Times New Roman" w:cs="Times New Roman"/>
+          <w:b/>
+          <w:bCs/>
+          <w:sz w:val="24"/>
+          <w:szCs w:val="24"/>
+        </w:rPr>
+      </w:pPr>
+      <w:r>
+        <w:rPr>
+          <w:rFonts w:ascii="Times New Roman" w:hAnsi="Times New Roman" w:cs="Times New Roman"/>
+          <w:b/>
+          <w:bCs/>
+          <w:sz w:val="24"/>
+          <w:szCs w:val="24"/>
+        </w:rPr>
+        <w:lastRenderedPageBreak/>
+        <w:t>KNN Implementation and prediction</w:t>
+      </w:r>
+    </w:p>
+    <w:p>
+      <w:pPr>
+        <w:spacing w:line="240" w:lineRule="auto"/>
+        <w:jc w:val="center"/>
+        <w:rPr>
+          <w:rFonts w:ascii="Times New Roman" w:hAnsi="Times New Roman" w:cs="Times New Roman"/>
+          <w:sz w:val="24"/>
+          <w:szCs w:val="24"/>
+        </w:rPr>
+      </w:pPr>
+      <w:r>
+        <w:rPr>
+          <w:rFonts w:ascii="Times New Roman" w:hAnsi="Times New Roman" w:cs="Times New Roman"/>
+          <w:b/>
+          <w:bCs/>
+          <w:sz w:val="24"/>
+          <w:szCs w:val="24"/>
+        </w:rPr>
+        <w:br/>
+      </w:r>
+      <w:r>
+        <w:rPr>
+          <w:rFonts w:ascii="Times New Roman" w:hAnsi="Times New Roman" w:cs="Times New Roman"/>
+          <w:sz w:val="24"/>
+          <w:szCs w:val="24"/>
+        </w:rPr>
+        <w:drawing>
+          <wp:inline distT="0" distB="0" distL="0" distR="0" wp14:anchorId="7AE1B8BB" wp14:editId="6121C813">
+            <wp:extent cx="3618024" cy="1724025"/>
+            <wp:effectExtent l="0" t="0" r="1905" b="0"/>
+            <wp:docPr id="724760237" name="Picture 1"/>
+            <wp:cNvGraphicFramePr>
+              <a:graphicFrameLocks xmlns:a="http://schemas.openxmlformats.org/drawingml/2006/main" noChangeAspect="1"/>
+            </wp:cNvGraphicFramePr>
+            <a:graphic xmlns:a="http://schemas.openxmlformats.org/drawingml/2006/main">
+              <a:graphicData uri="http://schemas.openxmlformats.org/drawingml/2006/picture">
+                <pic:pic xmlns:pic="http://schemas.openxmlformats.org/drawingml/2006/picture">
+                  <pic:nvPicPr>
+                    <pic:cNvPr id="724760237" name=""/>
+                    <pic:cNvPicPr/>
+                  </pic:nvPicPr>
+                  <pic:blipFill>
+                    <a:blip r:embed="rId27"/>
+                    <a:stretch>
+                      <a:fillRect/>
+                    </a:stretch>
+                  </pic:blipFill>
+                  <pic:spPr>
+                    <a:xfrm>
+                      <a:off x="0" y="0"/>
+                      <a:ext cx="3623524" cy="1726646"/>
+                    </a:xfrm>
+                    <a:prstGeom prst="rect">
+                      <a:avLst/>
+                    </a:prstGeom>
+                  </pic:spPr>
+                </pic:pic>
+              </a:graphicData>
+            </a:graphic>
+          </wp:inline>
+        </w:drawing>
+      </w:r>
+    </w:p>
+    <w:p>
+      <w:pPr>
+        <w:spacing w:line="240" w:lineRule="auto"/>
+        <w:jc w:val="center"/>
+        <w:rPr>
+          <w:rFonts w:ascii="Times New Roman" w:hAnsi="Times New Roman" w:cs="Times New Roman"/>
+          <w:sz w:val="24"/>
+          <w:szCs w:val="24"/>
+        </w:rPr>
+      </w:pPr>
+      <w:r>
+        <w:rPr>
+          <w:rFonts w:ascii="Times New Roman" w:hAnsi="Times New Roman" w:cs="Times New Roman"/>
+          <w:sz w:val="24"/>
+          <w:szCs w:val="24"/>
+        </w:rPr>
+        <w:drawing>
+          <wp:inline distT="0" distB="0" distL="0" distR="0" wp14:anchorId="69E9501C" wp14:editId="4BE6A6EC">
+            <wp:extent cx="3629025" cy="571572"/>
+            <wp:effectExtent l="0" t="0" r="0" b="0"/>
+            <wp:docPr id="1613404980" name="Picture 1"/>
+            <wp:cNvGraphicFramePr>
+              <a:graphicFrameLocks xmlns:a="http://schemas.openxmlformats.org/drawingml/2006/main" noChangeAspect="1"/>
+            </wp:cNvGraphicFramePr>
+            <a:graphic xmlns:a="http://schemas.openxmlformats.org/drawingml/2006/main">
+              <a:graphicData uri="http://schemas.openxmlformats.org/drawingml/2006/picture">
+                <pic:pic xmlns:pic="http://schemas.openxmlformats.org/drawingml/2006/picture">
+                  <pic:nvPicPr>
+                    <pic:cNvPr id="1613404980" name=""/>
+                    <pic:cNvPicPr/>
+                  </pic:nvPicPr>
+                  <pic:blipFill>
+                    <a:blip r:embed="rId28"/>
+                    <a:stretch>
+                      <a:fillRect/>
+                    </a:stretch>
+                  </pic:blipFill>
+                  <pic:spPr>
+                    <a:xfrm>
+                      <a:off x="0" y="0"/>
+                      <a:ext cx="3664236" cy="577118"/>
+                    </a:xfrm>
+                    <a:prstGeom prst="rect">
+                      <a:avLst/>
+                    </a:prstGeom>
+                  </pic:spPr>
+                </pic:pic>
+              </a:graphicData>
+            </a:graphic>
+          </wp:inline>
+        </w:drawing>
+      </w:r>
+    </w:p>
+    <w:p>
+      <w:pPr>
+        <w:spacing w:line="240" w:lineRule="auto"/>
+        <w:jc w:val="center"/>
+        <w:rPr>
+          <w:rFonts w:ascii="Times New Roman" w:hAnsi="Times New Roman" w:cs="Times New Roman"/>
+          <w:sz w:val="24"/>
+          <w:szCs w:val="24"/>
+        </w:rPr>
+      </w:pPr>
+    </w:p>
+    <w:p>
+      <w:pPr>
+        <w:spacing w:line="240" w:lineRule="auto"/>
+        <w:rPr>
+          <w:rFonts w:ascii="Times New Roman" w:hAnsi="Times New Roman" w:cs="Times New Roman"/>
+          <w:b/>
+          <w:bCs/>
+          <w:sz w:val="24"/>
+          <w:szCs w:val="24"/>
+        </w:rPr>
+      </w:pPr>
+      <w:r>
+        <w:rPr>
+          <w:rFonts w:ascii="Times New Roman" w:hAnsi="Times New Roman" w:cs="Times New Roman"/>
+          <w:b/>
+          <w:bCs/>
+          <w:sz w:val="24"/>
+          <w:szCs w:val="24"/>
+        </w:rPr>
+        <w:t>Evaluation</w:t>
+      </w:r>
+      <w:r>
+        <w:rPr>
+          <w:rFonts w:ascii="Times New Roman" w:hAnsi="Times New Roman" w:cs="Times New Roman"/>
+          <w:b/>
+          <w:bCs/>
+          <w:sz w:val="24"/>
+          <w:szCs w:val="24"/>
+        </w:rPr>
+        <w:t>:</w:t>
+      </w:r>
+    </w:p>
+    <w:p>
+      <w:pPr>
+        <w:spacing w:line="240" w:lineRule="auto"/>
+        <w:jc w:val="center"/>
+        <w:rPr>
+          <w:rFonts w:ascii="Times New Roman" w:hAnsi="Times New Roman" w:cs="Times New Roman"/>
+          <w:b/>
+          <w:bCs/>
+          <w:sz w:val="24"/>
+          <w:szCs w:val="24"/>
+        </w:rPr>
+      </w:pPr>
+      <w:r>
+        <w:rPr>
+          <w:rFonts w:ascii="Times New Roman" w:hAnsi="Times New Roman" w:cs="Times New Roman"/>
+          <w:b/>
+          <w:bCs/>
+          <w:sz w:val="24"/>
+          <w:szCs w:val="24"/>
+        </w:rPr>
+        <w:drawing>
+          <wp:inline distT="0" distB="0" distL="0" distR="0" wp14:anchorId="28CC772F" wp14:editId="6DB8884B">
+            <wp:extent cx="2924174" cy="663867"/>
+            <wp:effectExtent l="0" t="0" r="0" b="3175"/>
+            <wp:docPr id="764338433" name="Picture 1"/>
+            <wp:cNvGraphicFramePr>
+              <a:graphicFrameLocks xmlns:a="http://schemas.openxmlformats.org/drawingml/2006/main" noChangeAspect="1"/>
+            </wp:cNvGraphicFramePr>
+            <a:graphic xmlns:a="http://schemas.openxmlformats.org/drawingml/2006/main">
+              <a:graphicData uri="http://schemas.openxmlformats.org/drawingml/2006/picture">
+                <pic:pic xmlns:pic="http://schemas.openxmlformats.org/drawingml/2006/picture">
+                  <pic:nvPicPr>
+                    <pic:cNvPr id="764338433" name=""/>
+                    <pic:cNvPicPr/>
+                  </pic:nvPicPr>
+                  <pic:blipFill>
+                    <a:blip r:embed="rId29"/>
+                    <a:stretch>
+                      <a:fillRect/>
+                    </a:stretch>
+                  </pic:blipFill>
+                  <pic:spPr>
+                    <a:xfrm>
+                      <a:off x="0" y="0"/>
+                      <a:ext cx="2937002" cy="666779"/>
+                    </a:xfrm>
+                    <a:prstGeom prst="rect">
+                      <a:avLst/>
+                    </a:prstGeom>
+                  </pic:spPr>
+                </pic:pic>
+              </a:graphicData>
+            </a:graphic>
+          </wp:inline>
+        </w:drawing>
+      </w:r>
+    </w:p>
+    <w:p>
+      <w:pPr>
+        <w:spacing w:line="240" w:lineRule="auto"/>
+        <w:jc w:val="center"/>
+        <w:rPr>
+          <w:rFonts w:ascii="Times New Roman" w:hAnsi="Times New Roman" w:cs="Times New Roman"/>
+          <w:b/>
+          <w:bCs/>
+          <w:sz w:val="24"/>
+          <w:szCs w:val="24"/>
+        </w:rPr>
+      </w:pPr>
+      <w:r>
+        <w:rPr>
+          <w:rFonts w:ascii="Times New Roman" w:hAnsi="Times New Roman" w:cs="Times New Roman"/>
+          <w:b/>
+          <w:bCs/>
+          <w:sz w:val="24"/>
+          <w:szCs w:val="24"/>
+        </w:rPr>
+        <w:drawing>
+          <wp:inline distT="0" distB="0" distL="0" distR="0" wp14:anchorId="53E8FE83" wp14:editId="2BFE0060">
+            <wp:extent cx="1162050" cy="306216"/>
+            <wp:effectExtent l="0" t="0" r="0" b="0"/>
+            <wp:docPr id="1306802627" name="Picture 1"/>
+            <wp:cNvGraphicFramePr>
+              <a:graphicFrameLocks xmlns:a="http://schemas.openxmlformats.org/drawingml/2006/main" noChangeAspect="1"/>
+            </wp:cNvGraphicFramePr>
+            <a:graphic xmlns:a="http://schemas.openxmlformats.org/drawingml/2006/main">
+              <a:graphicData uri="http://schemas.openxmlformats.org/drawingml/2006/picture">
+                <pic:pic xmlns:pic="http://schemas.openxmlformats.org/drawingml/2006/picture">
+                  <pic:nvPicPr>
+                    <pic:cNvPr id="1306802627" name=""/>
+                    <pic:cNvPicPr/>
+                  </pic:nvPicPr>
+                  <pic:blipFill>
+                    <a:blip r:embed="rId30"/>
+                    <a:stretch>
+                      <a:fillRect/>
+                    </a:stretch>
+                  </pic:blipFill>
+                  <pic:spPr>
+                    <a:xfrm>
+                      <a:off x="0" y="0"/>
+                      <a:ext cx="1182358" cy="311568"/>
+                    </a:xfrm>
+                    <a:prstGeom prst="rect">
+                      <a:avLst/>
+                    </a:prstGeom>
+                  </pic:spPr>
+                </pic:pic>
+              </a:graphicData>
+            </a:graphic>
+          </wp:inline>
+        </w:drawing>
+      </w:r>
+    </w:p>
+    <w:p>
+      <w:pPr>
+        <w:spacing w:line="240" w:lineRule="auto"/>
+        <w:rPr>
+          <w:rFonts w:ascii="Times New Roman" w:hAnsi="Times New Roman" w:cs="Times New Roman"/>
+          <w:sz w:val="24"/>
+          <w:szCs w:val="24"/>
+        </w:rPr>
+      </w:pPr>
+      <w:r>
+        <w:rPr>
+          <w:rFonts w:ascii="Times New Roman" w:hAnsi="Times New Roman" w:cs="Times New Roman"/>
+          <w:sz w:val="24"/>
+          <w:szCs w:val="24"/>
+        </w:rPr>
+        <w:t xml:space="preserve">The accuracy is lower than expected. This </w:t>
+      </w:r>
+      <w:r>
+        <w:rPr>
+          <w:rFonts w:ascii="Times New Roman" w:hAnsi="Times New Roman" w:cs="Times New Roman"/>
+          <w:sz w:val="24"/>
+          <w:szCs w:val="24"/>
+        </w:rPr>
+        <w:t xml:space="preserve">may be due to </w:t>
+      </w:r>
+      <w:r>
+        <w:rPr>
+          <w:rFonts w:ascii="Times New Roman" w:hAnsi="Times New Roman" w:cs="Times New Roman"/>
+          <w:sz w:val="24"/>
+          <w:szCs w:val="24"/>
+        </w:rPr>
+        <w:t>some overlap existing between Adelie and Chinstrap</w:t>
+      </w:r>
+      <w:r>
+        <w:rPr>
+          <w:rFonts w:ascii="Times New Roman" w:hAnsi="Times New Roman" w:cs="Times New Roman"/>
+          <w:sz w:val="24"/>
+          <w:szCs w:val="24"/>
+        </w:rPr>
+        <w:t xml:space="preserve"> as concluded from the pair plot.</w:t>
       </w:r>
     </w:p>
     <w:sectPr>
@@ -2434,6 +3091,7 @@
   <w:style w:type="character" w:default="1" w:styleId="DefaultParagraphFont">
     <w:name w:val="Default Paragraph Font"/>
     <w:uiPriority w:val="1"/>
+    <w:semiHidden/>
     <w:unhideWhenUsed/>
   </w:style>
   <w:style w:type="table" w:default="1" w:styleId="TableNormal">

</xml_diff>

<commit_message>
model evaluation update and report correction
</commit_message>
<xml_diff>
--- a/report_penguin_eda_predictive_model.docx
+++ b/report_penguin_eda_predictive_model.docx
@@ -2341,7 +2341,6 @@
     <w:p>
       <w:pPr>
         <w:spacing w:line="240" w:lineRule="auto"/>
-        <w:jc w:val="center"/>
         <w:rPr>
           <w:rFonts w:ascii="Times New Roman" w:hAnsi="Times New Roman" w:cs="Times New Roman"/>
           <w:b/>
@@ -2508,17 +2507,7 @@
           <w:sz w:val="24"/>
           <w:szCs w:val="24"/>
         </w:rPr>
-        <w:t>Evaluation</w:t>
-      </w:r>
-      <w:r>
-        <w:rPr>
-          <w:rFonts w:ascii="Times New Roman" w:hAnsi="Times New Roman" w:cs="Times New Roman"/>
-          <w:b/>
-          <w:bCs/>
-          <w:sz w:val="24"/>
-          <w:szCs w:val="24"/>
-        </w:rPr>
-        <w:t>:</w:t>
+        <w:t>K-fold cross validation</w:t>
       </w:r>
     </w:p>
     <w:p>
@@ -2527,25 +2516,21 @@
         <w:jc w:val="center"/>
         <w:rPr>
           <w:rFonts w:ascii="Times New Roman" w:hAnsi="Times New Roman" w:cs="Times New Roman"/>
-          <w:b/>
-          <w:bCs/>
-          <w:sz w:val="24"/>
-          <w:szCs w:val="24"/>
-        </w:rPr>
-      </w:pPr>
-      <w:r>
-        <w:rPr>
-          <w:rFonts w:ascii="Times New Roman" w:hAnsi="Times New Roman" w:cs="Times New Roman"/>
-          <w:b/>
-          <w:bCs/>
+          <w:sz w:val="24"/>
+          <w:szCs w:val="24"/>
+        </w:rPr>
+      </w:pPr>
+      <w:r>
+        <w:rPr>
+          <w:rFonts w:ascii="Times New Roman" w:hAnsi="Times New Roman" w:cs="Times New Roman"/>
           <w:sz w:val="24"/>
           <w:szCs w:val="24"/>
         </w:rPr>
         <w:drawing>
-          <wp:inline distT="0" distB="0" distL="0" distR="0" wp14:anchorId="28CC772F" wp14:editId="6DB8884B">
-            <wp:extent cx="2924174" cy="663867"/>
+          <wp:inline distT="0" distB="0" distL="0" distR="0" wp14:anchorId="288489A2" wp14:editId="3EC4C3A1">
+            <wp:extent cx="3514276" cy="3368974"/>
             <wp:effectExtent l="0" t="0" r="0" b="3175"/>
-            <wp:docPr id="764338433" name="Picture 1"/>
+            <wp:docPr id="268919673" name="Picture 1"/>
             <wp:cNvGraphicFramePr>
               <a:graphicFrameLocks xmlns:a="http://schemas.openxmlformats.org/drawingml/2006/main" noChangeAspect="1"/>
             </wp:cNvGraphicFramePr>
@@ -2553,7 +2538,7 @@
               <a:graphicData uri="http://schemas.openxmlformats.org/drawingml/2006/picture">
                 <pic:pic xmlns:pic="http://schemas.openxmlformats.org/drawingml/2006/picture">
                   <pic:nvPicPr>
-                    <pic:cNvPr id="764338433" name=""/>
+                    <pic:cNvPr id="268919673" name=""/>
                     <pic:cNvPicPr/>
                   </pic:nvPicPr>
                   <pic:blipFill>
@@ -2565,7 +2550,7 @@
                   <pic:spPr>
                     <a:xfrm>
                       <a:off x="0" y="0"/>
-                      <a:ext cx="2937002" cy="666779"/>
+                      <a:ext cx="3535771" cy="3389580"/>
                     </a:xfrm>
                     <a:prstGeom prst="rect">
                       <a:avLst/>
@@ -2583,26 +2568,21 @@
         <w:spacing w:line="240" w:lineRule="auto"/>
         <w:jc w:val="center"/>
         <w:rPr>
-          <w:rFonts w:ascii="Times New Roman" w:hAnsi="Times New Roman" w:cs="Times New Roman"/>
-          <w:b/>
-          <w:bCs/>
-          <w:sz w:val="24"/>
-          <w:szCs w:val="24"/>
-        </w:rPr>
-      </w:pPr>
-      <w:r>
-        <w:rPr>
-          <w:rFonts w:ascii="Times New Roman" w:hAnsi="Times New Roman" w:cs="Times New Roman"/>
-          <w:b/>
-          <w:bCs/>
-          <w:sz w:val="24"/>
-          <w:szCs w:val="24"/>
-        </w:rPr>
+          <w:noProof/>
+        </w:rPr>
+      </w:pPr>
+      <w:r>
+        <w:rPr>
+          <w:rFonts w:ascii="Times New Roman" w:hAnsi="Times New Roman" w:cs="Times New Roman"/>
+          <w:sz w:val="24"/>
+          <w:szCs w:val="24"/>
+        </w:rPr>
+        <w:lastRenderedPageBreak/>
         <w:drawing>
-          <wp:inline distT="0" distB="0" distL="0" distR="0" wp14:anchorId="53E8FE83" wp14:editId="2BFE0060">
-            <wp:extent cx="1162050" cy="306216"/>
-            <wp:effectExtent l="0" t="0" r="0" b="0"/>
-            <wp:docPr id="1306802627" name="Picture 1"/>
+          <wp:inline distT="0" distB="0" distL="0" distR="0" wp14:anchorId="27E35BD0" wp14:editId="0FD04CE4">
+            <wp:extent cx="1102275" cy="2381250"/>
+            <wp:effectExtent l="0" t="0" r="3175" b="0"/>
+            <wp:docPr id="299058340" name="Picture 1"/>
             <wp:cNvGraphicFramePr>
               <a:graphicFrameLocks xmlns:a="http://schemas.openxmlformats.org/drawingml/2006/main" noChangeAspect="1"/>
             </wp:cNvGraphicFramePr>
@@ -2610,7 +2590,7 @@
               <a:graphicData uri="http://schemas.openxmlformats.org/drawingml/2006/picture">
                 <pic:pic xmlns:pic="http://schemas.openxmlformats.org/drawingml/2006/picture">
                   <pic:nvPicPr>
-                    <pic:cNvPr id="1306802627" name=""/>
+                    <pic:cNvPr id="299058340" name=""/>
                     <pic:cNvPicPr/>
                   </pic:nvPicPr>
                   <pic:blipFill>
@@ -2622,7 +2602,7 @@
                   <pic:spPr>
                     <a:xfrm>
                       <a:off x="0" y="0"/>
-                      <a:ext cx="1182358" cy="311568"/>
+                      <a:ext cx="1108681" cy="2395089"/>
                     </a:xfrm>
                     <a:prstGeom prst="rect">
                       <a:avLst/>
@@ -2634,47 +2614,217 @@
           </wp:inline>
         </w:drawing>
       </w:r>
-    </w:p>
-    <w:p>
-      <w:pPr>
-        <w:spacing w:line="240" w:lineRule="auto"/>
-        <w:rPr>
-          <w:rFonts w:ascii="Times New Roman" w:hAnsi="Times New Roman" w:cs="Times New Roman"/>
-          <w:sz w:val="24"/>
-          <w:szCs w:val="24"/>
-        </w:rPr>
-      </w:pPr>
-      <w:r>
-        <w:rPr>
-          <w:rFonts w:ascii="Times New Roman" w:hAnsi="Times New Roman" w:cs="Times New Roman"/>
-          <w:sz w:val="24"/>
-          <w:szCs w:val="24"/>
-        </w:rPr>
-        <w:t xml:space="preserve">The accuracy is lower than expected. This </w:t>
-      </w:r>
-      <w:r>
-        <w:rPr>
-          <w:rFonts w:ascii="Times New Roman" w:hAnsi="Times New Roman" w:cs="Times New Roman"/>
-          <w:sz w:val="24"/>
-          <w:szCs w:val="24"/>
-        </w:rPr>
-        <w:t xml:space="preserve">may be due to </w:t>
-      </w:r>
-      <w:r>
-        <w:rPr>
-          <w:rFonts w:ascii="Times New Roman" w:hAnsi="Times New Roman" w:cs="Times New Roman"/>
-          <w:sz w:val="24"/>
-          <w:szCs w:val="24"/>
-        </w:rPr>
-        <w:t>some overlap existing between Adelie and Chinstrap</w:t>
-      </w:r>
-      <w:r>
-        <w:rPr>
-          <w:rFonts w:ascii="Times New Roman" w:hAnsi="Times New Roman" w:cs="Times New Roman"/>
-          <w:sz w:val="24"/>
-          <w:szCs w:val="24"/>
-        </w:rPr>
-        <w:t xml:space="preserve"> as concluded from the pair plot.</w:t>
+      <w:r>
+        <w:rPr>
+          <w:noProof/>
+        </w:rPr>
+        <w:t xml:space="preserve"> </w:t>
+      </w:r>
+      <w:r>
+        <w:rPr>
+          <w:rFonts w:ascii="Times New Roman" w:hAnsi="Times New Roman" w:cs="Times New Roman"/>
+          <w:sz w:val="24"/>
+          <w:szCs w:val="24"/>
+        </w:rPr>
+        <w:drawing>
+          <wp:inline distT="0" distB="0" distL="0" distR="0" wp14:anchorId="58C114BA" wp14:editId="6D7DF15C">
+            <wp:extent cx="1048086" cy="2381251"/>
+            <wp:effectExtent l="0" t="0" r="0" b="0"/>
+            <wp:docPr id="1373187109" name="Picture 1"/>
+            <wp:cNvGraphicFramePr>
+              <a:graphicFrameLocks xmlns:a="http://schemas.openxmlformats.org/drawingml/2006/main" noChangeAspect="1"/>
+            </wp:cNvGraphicFramePr>
+            <a:graphic xmlns:a="http://schemas.openxmlformats.org/drawingml/2006/main">
+              <a:graphicData uri="http://schemas.openxmlformats.org/drawingml/2006/picture">
+                <pic:pic xmlns:pic="http://schemas.openxmlformats.org/drawingml/2006/picture">
+                  <pic:nvPicPr>
+                    <pic:cNvPr id="1373187109" name=""/>
+                    <pic:cNvPicPr/>
+                  </pic:nvPicPr>
+                  <pic:blipFill>
+                    <a:blip r:embed="rId31"/>
+                    <a:stretch>
+                      <a:fillRect/>
+                    </a:stretch>
+                  </pic:blipFill>
+                  <pic:spPr>
+                    <a:xfrm>
+                      <a:off x="0" y="0"/>
+                      <a:ext cx="1055992" cy="2399212"/>
+                    </a:xfrm>
+                    <a:prstGeom prst="rect">
+                      <a:avLst/>
+                    </a:prstGeom>
+                  </pic:spPr>
+                </pic:pic>
+              </a:graphicData>
+            </a:graphic>
+          </wp:inline>
+        </w:drawing>
+      </w:r>
+      <w:r>
+        <w:rPr>
+          <w:noProof/>
+        </w:rPr>
+        <w:t xml:space="preserve"> </w:t>
+      </w:r>
+      <w:r>
+        <w:rPr>
+          <w:noProof/>
+        </w:rPr>
+        <w:drawing>
+          <wp:inline distT="0" distB="0" distL="0" distR="0" wp14:anchorId="1B565E63" wp14:editId="3A221369">
+            <wp:extent cx="1028700" cy="2371029"/>
+            <wp:effectExtent l="0" t="0" r="0" b="0"/>
+            <wp:docPr id="790256804" name="Picture 1"/>
+            <wp:cNvGraphicFramePr>
+              <a:graphicFrameLocks xmlns:a="http://schemas.openxmlformats.org/drawingml/2006/main" noChangeAspect="1"/>
+            </wp:cNvGraphicFramePr>
+            <a:graphic xmlns:a="http://schemas.openxmlformats.org/drawingml/2006/main">
+              <a:graphicData uri="http://schemas.openxmlformats.org/drawingml/2006/picture">
+                <pic:pic xmlns:pic="http://schemas.openxmlformats.org/drawingml/2006/picture">
+                  <pic:nvPicPr>
+                    <pic:cNvPr id="790256804" name=""/>
+                    <pic:cNvPicPr/>
+                  </pic:nvPicPr>
+                  <pic:blipFill>
+                    <a:blip r:embed="rId32"/>
+                    <a:stretch>
+                      <a:fillRect/>
+                    </a:stretch>
+                  </pic:blipFill>
+                  <pic:spPr>
+                    <a:xfrm flipH="1">
+                      <a:off x="0" y="0"/>
+                      <a:ext cx="1052670" cy="2426276"/>
+                    </a:xfrm>
+                    <a:prstGeom prst="rect">
+                      <a:avLst/>
+                    </a:prstGeom>
+                  </pic:spPr>
+                </pic:pic>
+              </a:graphicData>
+            </a:graphic>
+          </wp:inline>
+        </w:drawing>
+      </w:r>
+      <w:r>
+        <w:rPr>
+          <w:noProof/>
+        </w:rPr>
+        <w:t xml:space="preserve"> </w:t>
+      </w:r>
+      <w:r>
+        <w:rPr>
+          <w:noProof/>
+        </w:rPr>
+        <w:drawing>
+          <wp:inline distT="0" distB="0" distL="0" distR="0" wp14:anchorId="063A94AB" wp14:editId="67412D7B">
+            <wp:extent cx="1414543" cy="1238250"/>
+            <wp:effectExtent l="0" t="0" r="0" b="0"/>
+            <wp:docPr id="1650306821" name="Picture 1"/>
+            <wp:cNvGraphicFramePr>
+              <a:graphicFrameLocks xmlns:a="http://schemas.openxmlformats.org/drawingml/2006/main" noChangeAspect="1"/>
+            </wp:cNvGraphicFramePr>
+            <a:graphic xmlns:a="http://schemas.openxmlformats.org/drawingml/2006/main">
+              <a:graphicData uri="http://schemas.openxmlformats.org/drawingml/2006/picture">
+                <pic:pic xmlns:pic="http://schemas.openxmlformats.org/drawingml/2006/picture">
+                  <pic:nvPicPr>
+                    <pic:cNvPr id="1650306821" name=""/>
+                    <pic:cNvPicPr/>
+                  </pic:nvPicPr>
+                  <pic:blipFill>
+                    <a:blip r:embed="rId33"/>
+                    <a:stretch>
+                      <a:fillRect/>
+                    </a:stretch>
+                  </pic:blipFill>
+                  <pic:spPr>
+                    <a:xfrm>
+                      <a:off x="0" y="0"/>
+                      <a:ext cx="1430628" cy="1252330"/>
+                    </a:xfrm>
+                    <a:prstGeom prst="rect">
+                      <a:avLst/>
+                    </a:prstGeom>
+                  </pic:spPr>
+                </pic:pic>
+              </a:graphicData>
+            </a:graphic>
+          </wp:inline>
+        </w:drawing>
+      </w:r>
+    </w:p>
+    <w:p>
+      <w:pPr>
+        <w:spacing w:line="240" w:lineRule="auto"/>
+        <w:jc w:val="center"/>
+        <w:rPr>
+          <w:rFonts w:ascii="Times New Roman" w:hAnsi="Times New Roman" w:cs="Times New Roman"/>
+          <w:sz w:val="24"/>
+          <w:szCs w:val="24"/>
+        </w:rPr>
+      </w:pPr>
+    </w:p>
+    <w:p>
+      <w:pPr>
+        <w:spacing w:line="240" w:lineRule="auto"/>
+        <w:jc w:val="center"/>
+        <w:rPr>
+          <w:rFonts w:ascii="Times New Roman" w:hAnsi="Times New Roman" w:cs="Times New Roman"/>
+          <w:sz w:val="24"/>
+          <w:szCs w:val="24"/>
+        </w:rPr>
+      </w:pPr>
+    </w:p>
+    <w:p>
+      <w:pPr>
+        <w:spacing w:line="240" w:lineRule="auto"/>
+        <w:rPr>
+          <w:rFonts w:ascii="Times New Roman" w:hAnsi="Times New Roman" w:cs="Times New Roman"/>
+          <w:b/>
+          <w:bCs/>
+          <w:sz w:val="24"/>
+          <w:szCs w:val="24"/>
+        </w:rPr>
+      </w:pPr>
+      <w:r>
+        <w:rPr>
+          <w:rFonts w:ascii="Times New Roman" w:hAnsi="Times New Roman" w:cs="Times New Roman"/>
+          <w:b/>
+          <w:bCs/>
+          <w:sz w:val="24"/>
+          <w:szCs w:val="24"/>
+        </w:rPr>
+        <w:t>Evaluation</w:t>
+      </w:r>
+      <w:r>
+        <w:rPr>
+          <w:rFonts w:ascii="Times New Roman" w:hAnsi="Times New Roman" w:cs="Times New Roman"/>
+          <w:b/>
+          <w:bCs/>
+          <w:sz w:val="24"/>
+          <w:szCs w:val="24"/>
+        </w:rPr>
+        <w:t>:</w:t>
+      </w:r>
+    </w:p>
+    <w:p>
+      <w:pPr>
+        <w:spacing w:line="240" w:lineRule="auto"/>
+        <w:rPr>
+          <w:rFonts w:ascii="Times New Roman" w:hAnsi="Times New Roman" w:cs="Times New Roman"/>
+          <w:sz w:val="24"/>
+          <w:szCs w:val="24"/>
+        </w:rPr>
+      </w:pPr>
+      <w:r>
+        <w:rPr>
+          <w:rFonts w:ascii="Times New Roman" w:hAnsi="Times New Roman" w:cs="Times New Roman"/>
+          <w:sz w:val="24"/>
+          <w:szCs w:val="24"/>
+        </w:rPr>
+        <w:t>The KNN classifier performs moderately (69.28% average accuracy), effectively distinguishing Adelie and Gentoo but struggling with Chinstrap due to imbalance and feature overlap.</w:t>
       </w:r>
     </w:p>
     <w:sectPr>
@@ -3091,7 +3241,6 @@
   <w:style w:type="character" w:default="1" w:styleId="DefaultParagraphFont">
     <w:name w:val="Default Paragraph Font"/>
     <w:uiPriority w:val="1"/>
-    <w:semiHidden/>
     <w:unhideWhenUsed/>
   </w:style>
   <w:style w:type="table" w:default="1" w:styleId="TableNormal">

</xml_diff>